<commit_message>
10. Aukeren Azterketa atalarekin hasi
</commit_message>
<xml_diff>
--- a/Barne Informazioa/Barne Kudeaketa/Bilera Aktak/B2.2020-11-06.docx
+++ b/Barne Informazioa/Barne Kudeaketa/Bilera Aktak/B2.2020-11-06.docx
@@ -540,10 +540,7 @@
         <w:jc w:val="both"/>
       </w:pPr>
       <w:r>
-        <w:t>Metaereduen era</w:t>
-      </w:r>
-      <w:r>
-        <w:t>ldaketa egiteko erabili beharreko tresnak</w:t>
+        <w:t>Metaereduen eraldaketa egiteko erabili beharreko tresnak</w:t>
       </w:r>
     </w:p>
     <w:p>
@@ -726,10 +723,7 @@
         <w:jc w:val="both"/>
       </w:pPr>
       <w:r>
-        <w:t>Lauhileko honetan ni nahiko okupatuta ibiliko naiz. Juanma berriz na</w:t>
-      </w:r>
-      <w:r>
-        <w:t xml:space="preserve">hiko libre egongo da. Beraz, oraingoz bilerak finkatu gabe utziko ditugu. Eta beharraren arabera egingo ditugu. Bigarren </w:t>
+        <w:t xml:space="preserve">Lauhileko honetan ni nahiko okupatuta ibiliko naiz. Juanma berriz nahiko libre egongo da. Beraz, oraingoz bilerak finkatu gabe utziko ditugu. Eta beharraren arabera egingo ditugu. Bigarren </w:t>
       </w:r>
       <w:proofErr w:type="spellStart"/>
       <w:r>
@@ -753,10 +747,7 @@
       </w:r>
       <w:proofErr w:type="spellEnd"/>
       <w:r>
-        <w:t>. Seguruenez orduan bilera gehiago egin beharko ditugu, astean behin edo bi astea</w:t>
-      </w:r>
-      <w:r>
-        <w:t xml:space="preserve">n behin adibidez. </w:t>
+        <w:t xml:space="preserve">. Seguruenez orduan bilera gehiago egin beharko ditugu, astean behin edo bi astean behin adibidez. </w:t>
       </w:r>
       <w:proofErr w:type="spellStart"/>
       <w:r>
@@ -792,10 +783,7 @@
       </w:r>
       <w:proofErr w:type="spellEnd"/>
       <w:r>
-        <w:t xml:space="preserve"> ered</w:t>
-      </w:r>
-      <w:r>
-        <w:t xml:space="preserve">ua eta UMA metaeredua aurkitu ditugu. UMA metaeredua SPEM estandarrean oinarritzen denez egokia da. Hori izango litzateke proiektuaren lerro nagusia, gainerakoak bigarren plano batean edo erraztuta geratuko lirateke. </w:t>
+        <w:t xml:space="preserve"> eredua eta UMA metaeredua aurkitu ditugu. UMA metaeredua SPEM estandarrean oinarritzen denez egokia da. Hori izango litzateke proiektuaren lerro nagusia, gainerakoak bigarren plano batean edo erraztuta geratuko lirateke. </w:t>
       </w:r>
       <w:proofErr w:type="spellStart"/>
       <w:r>
@@ -807,10 +795,7 @@
       </w:r>
       <w:proofErr w:type="spellStart"/>
       <w:r>
-        <w:t>le</w:t>
-      </w:r>
-      <w:r>
-        <w:t>ngoaiz</w:t>
+        <w:t>lengoaiz</w:t>
       </w:r>
       <w:proofErr w:type="spellEnd"/>
       <w:r>
@@ -859,10 +844,7 @@
       </w:r>
       <w:proofErr w:type="spellStart"/>
       <w:r>
-        <w:t>mantengarritasun</w:t>
-      </w:r>
-      <w:r>
-        <w:t>a</w:t>
+        <w:t>mantengarritasuna</w:t>
       </w:r>
       <w:proofErr w:type="spellEnd"/>
       <w:r>
@@ -896,10 +878,7 @@
       </w:r>
       <w:proofErr w:type="spellEnd"/>
       <w:r>
-        <w:t xml:space="preserve"> bezala DOT lengoaia erabilita egin daiteke. Nire kasuan, prozesu exekutagarria ez da DOT lengoaia</w:t>
-      </w:r>
-      <w:r>
-        <w:t>tik sortuko. Bistaratzea posible egitearekin nahikoa. Prozesua nabigagarria lortuta, modeloetan oinarritutako sistemaren zuzentasuna probatuta geratuko da.</w:t>
+        <w:t xml:space="preserve"> bezala DOT lengoaia erabilita egin daiteke. Nire kasuan, prozesu exekutagarria ez da DOT lengoaiatik sortuko. Bistaratzea posible egitearekin nahikoa. Prozesua nabigagarria lortuta, modeloetan oinarritutako sistemaren zuzentasuna probatuta geratuko da.</w:t>
       </w:r>
     </w:p>
     <w:p>
@@ -912,10 +891,7 @@
         <w:jc w:val="both"/>
       </w:pPr>
       <w:r>
-        <w:t>Sortutako prozesua exekutagarria izatea, softwarearen garapen denboran garatzaileen lana gidatzeko e</w:t>
-      </w:r>
-      <w:r>
-        <w:t>rabili ahal izateko. Aldi berean, modeloetan oinarritutako sistemaren zuzentasuna probatzeko balioko du. Horretarako, prozesua COOL lengoaian adierazi beharko da.</w:t>
+        <w:t>Sortutako prozesua exekutagarria izatea, softwarearen garapen denboran garatzaileen lana gidatzeko erabili ahal izateko. Aldi berean, modeloetan oinarritutako sistemaren zuzentasuna probatzeko balioko du. Horretarako, prozesua COOL lengoaian adierazi beharko da.</w:t>
       </w:r>
     </w:p>
     <w:p>
@@ -961,10 +937,7 @@
       </w:r>
       <w:proofErr w:type="spellEnd"/>
       <w:r>
-        <w:t xml:space="preserve"> zuzenean inferentz</w:t>
-      </w:r>
-      <w:r>
-        <w:t xml:space="preserve">ia motorrari deitu ahal izateko, tarteko fitxategirik erabili gabe. Juanmak esan dit bidaliko didala hori nola egin daitekeen. Adibidez, Java </w:t>
+        <w:t xml:space="preserve"> zuzenean inferentzia motorrari deitu ahal izateko, tarteko fitxategirik erabili gabe. Juanmak esan dit bidaliko didala hori nola egin daitekeen. Adibidez, Java </w:t>
       </w:r>
       <w:proofErr w:type="spellStart"/>
       <w:r>
@@ -1004,7 +977,13 @@
       </w:r>
       <w:proofErr w:type="spellStart"/>
       <w:r>
-        <w:t>birtarztzeko</w:t>
+        <w:t>birtar</w:t>
+      </w:r>
+      <w:r>
+        <w:t>a</w:t>
+      </w:r>
+      <w:r>
+        <w:t>tzeko</w:t>
       </w:r>
       <w:proofErr w:type="spellEnd"/>
       <w:r>
@@ -1048,10 +1027,7 @@
       </w:r>
       <w:proofErr w:type="spellEnd"/>
       <w:r>
-        <w:t xml:space="preserve"> tre</w:t>
-      </w:r>
-      <w:r>
-        <w:t xml:space="preserve">snarekin </w:t>
+        <w:t xml:space="preserve"> tresnarekin </w:t>
       </w:r>
       <w:proofErr w:type="spellStart"/>
       <w:r>
@@ -1086,6 +1062,7 @@
         <w:spacing w:line="240" w:lineRule="auto"/>
         <w:jc w:val="both"/>
       </w:pPr>
+      <w:bookmarkStart w:id="0" w:name="_Hlk55733280"/>
       <w:r>
         <w:t xml:space="preserve">Juanmari esan diot </w:t>
       </w:r>
@@ -1139,10 +1116,7 @@
       </w:r>
       <w:proofErr w:type="spellStart"/>
       <w:r>
-        <w:t>Con</w:t>
-      </w:r>
-      <w:r>
-        <w:t>traint</w:t>
+        <w:t>Contraint</w:t>
       </w:r>
       <w:proofErr w:type="spellEnd"/>
       <w:r>
@@ -1157,6 +1131,7 @@
         <w:t xml:space="preserve"> (OCL) eta XTEXT izan daitezkeela erabili beharreko tresnak. Ez dakigu guztiak erabiliko ditugun, baina horiekin nahikoa izango dela uste dugu. Tresna horiek ezagutzen ditut aurreko urteko SGI irakasgaitik. Juanmari ondo iruditu zaio.</w:t>
       </w:r>
     </w:p>
+    <w:bookmarkEnd w:id="0"/>
     <w:p>
       <w:pPr>
         <w:widowControl/>
@@ -1174,10 +1149,7 @@
         <w:jc w:val="both"/>
       </w:pPr>
       <w:r>
-        <w:t>BPM e</w:t>
-      </w:r>
-      <w:r>
-        <w:t xml:space="preserve">rabiltzeak menpekotasun teknologikoa ekartzen du. Hala ere, aukera desberdinak kontuan hartu beharko dira soluzio ona lortu nahi badugu. </w:t>
+        <w:t xml:space="preserve">BPM erabiltzeak menpekotasun teknologikoa ekartzen du. Hala ere, aukera desberdinak kontuan hartu beharko dira soluzio ona lortu nahi badugu. </w:t>
       </w:r>
     </w:p>
     <w:p>
@@ -1196,6 +1168,7 @@
         </w:numPr>
         <w:jc w:val="both"/>
       </w:pPr>
+      <w:bookmarkStart w:id="1" w:name="_Hlk55733407"/>
       <w:r>
         <w:t xml:space="preserve">XPDL ere aukera egokia izan daiteke estandarra delako. Baina oraingoz </w:t>
       </w:r>
@@ -1205,10 +1178,11 @@
       </w:r>
       <w:proofErr w:type="spellEnd"/>
       <w:r>
-        <w:t xml:space="preserve"> nahikoa izango litzateke. Prozesuak eta</w:t>
-      </w:r>
-      <w:r>
-        <w:t xml:space="preserve"> azpiprozesuak bistaratzeko beste aukera bat erabiltzea proiektuaren beste hautabide bat izan daiteke (CCII arauaren 10. Atala).</w:t>
+        <w:t xml:space="preserve"> nahikoa izango litzateke.</w:t>
+      </w:r>
+      <w:bookmarkEnd w:id="1"/>
+      <w:r>
+        <w:t xml:space="preserve"> Prozesuak eta azpiprozesuak bistaratzeko beste aukera bat erabiltzea proiektuaren beste hautabide bat izan daiteke (CCII arauaren 10. Atala).</w:t>
       </w:r>
     </w:p>
     <w:p>
@@ -1244,10 +1218,7 @@
       </w:r>
       <w:proofErr w:type="spellEnd"/>
       <w:r>
-        <w:t xml:space="preserve"> egokia izan daitekeen met</w:t>
-      </w:r>
-      <w:r>
-        <w:t xml:space="preserve">aeredu bat. Juanmari ere egokia iruditu zaio eta hortik joko dugula erabaki dugu. Aurkitutako adibidean JESS tresna erabiltzen da CLIPS ordez. Juanmak esan dit </w:t>
+        <w:t xml:space="preserve"> egokia izan daitekeen metaeredu bat. Juanmari ere egokia iruditu zaio eta hortik joko dugula erabaki dugu. Aurkitutako adibidean JESS tresna erabiltzen da CLIPS ordez. Juanmak esan dit </w:t>
       </w:r>
       <w:proofErr w:type="spellStart"/>
       <w:r>
@@ -1291,10 +1262,7 @@
       </w:r>
       <w:proofErr w:type="spellEnd"/>
       <w:r>
-        <w:t xml:space="preserve"> editor</w:t>
-      </w:r>
-      <w:r>
-        <w:t xml:space="preserve">ea sortzearena ere eztabaidatu dugu. Oraingoz ez da beharrezkoa, baina aukera moduan aztertu daiteke. </w:t>
+        <w:t xml:space="preserve"> editorea sortzearena ere eztabaidatu dugu. Oraingoz ez da beharrezkoa, baina aukera moduan aztertu daiteke. </w:t>
       </w:r>
       <w:proofErr w:type="spellStart"/>
       <w:r>
@@ -1346,216 +1314,188 @@
       </w:r>
       <w:proofErr w:type="spellEnd"/>
       <w:r>
+        <w:t xml:space="preserve"> proiektua sarrerako informazioan jartzearekin eta lanean aipatzearekin.</w:t>
+      </w:r>
+    </w:p>
+    <w:p>
+      <w:pPr>
+        <w:spacing w:line="240" w:lineRule="auto"/>
+        <w:ind w:left="720"/>
+        <w:jc w:val="both"/>
+      </w:pPr>
+    </w:p>
+    <w:p>
+      <w:pPr>
+        <w:numPr>
+          <w:ilvl w:val="0"/>
+          <w:numId w:val="1"/>
+        </w:numPr>
+        <w:spacing w:line="240" w:lineRule="auto"/>
+        <w:jc w:val="both"/>
+      </w:pPr>
+      <w:proofErr w:type="spellStart"/>
+      <w:r>
+        <w:t>ProWF</w:t>
+      </w:r>
+      <w:proofErr w:type="spellEnd"/>
+      <w:r>
+        <w:t xml:space="preserve"> proiektuaren webgunea aztertu dugu. Fitxategi batzuk ez daude eskuragarri eta Juanmak proiektu osoa bidali dit. Webgunea ondo dago baina hobetu daiteke, adibidez memoriaren atalak jarriz. Nik Juanmari aurreko urtean Software Kalitatean egindako webgunea erakutsi diot eta hobeto dagoela adostu dugu. Beraz, hortik hasita sortuko dut proiektu honentzako webgunea.</w:t>
+      </w:r>
+    </w:p>
+    <w:p>
+      <w:pPr>
+        <w:spacing w:line="240" w:lineRule="auto"/>
+        <w:ind w:left="720"/>
+        <w:jc w:val="both"/>
+      </w:pPr>
+    </w:p>
+    <w:p>
+      <w:pPr>
+        <w:numPr>
+          <w:ilvl w:val="0"/>
+          <w:numId w:val="1"/>
+        </w:numPr>
+        <w:spacing w:line="240" w:lineRule="auto"/>
+        <w:jc w:val="both"/>
+      </w:pPr>
+      <w:r>
+        <w:t xml:space="preserve">Memoriarako fakultateak eskaintzen duen eredua hartu eta CCII araura egokitu daiteke, </w:t>
+      </w:r>
+      <w:proofErr w:type="spellStart"/>
+      <w:r>
+        <w:t>ProWF</w:t>
+      </w:r>
+      <w:proofErr w:type="spellEnd"/>
+      <w:r>
+        <w:t xml:space="preserve"> proiektuan egin denaren antzera. Fakultateak formatu desberdinak eskaintzek ditu, </w:t>
+      </w:r>
+      <w:proofErr w:type="spellStart"/>
+      <w:r>
+        <w:t>docx</w:t>
+      </w:r>
+      <w:proofErr w:type="spellEnd"/>
+      <w:r>
+        <w:t xml:space="preserve">, </w:t>
+      </w:r>
+      <w:proofErr w:type="spellStart"/>
+      <w:r>
+        <w:t>odt</w:t>
+      </w:r>
+      <w:proofErr w:type="spellEnd"/>
+      <w:r>
+        <w:t xml:space="preserve"> eta tex. Zein erabili pentsatu behar dut eta eredua egokitu. </w:t>
+      </w:r>
+      <w:proofErr w:type="spellStart"/>
+      <w:r>
+        <w:t>ProWF</w:t>
+      </w:r>
+      <w:proofErr w:type="spellEnd"/>
+      <w:r>
+        <w:t xml:space="preserve"> proiektuan </w:t>
+      </w:r>
+      <w:proofErr w:type="spellStart"/>
+      <w:r>
+        <w:t>docx</w:t>
+      </w:r>
+      <w:proofErr w:type="spellEnd"/>
+      <w:r>
+        <w:t xml:space="preserve"> erabili da adibidez.</w:t>
+      </w:r>
+    </w:p>
+    <w:p>
+      <w:pPr>
+        <w:spacing w:line="240" w:lineRule="auto"/>
+        <w:ind w:left="720"/>
+        <w:jc w:val="both"/>
+      </w:pPr>
+    </w:p>
+    <w:p>
+      <w:pPr>
+        <w:numPr>
+          <w:ilvl w:val="0"/>
+          <w:numId w:val="1"/>
+        </w:numPr>
+        <w:spacing w:line="240" w:lineRule="auto"/>
+        <w:jc w:val="both"/>
+      </w:pPr>
+      <w:r>
+        <w:t xml:space="preserve">Komeni da lehenbailehen proiektuaren kudeaketako dokumentuak egiten hastea. Nahiz eta lauhileko honetan lan asko ez egin planifikazioa eginda edukitzea eta denbora kudeatzea hobe izango </w:t>
+      </w:r>
+      <w:proofErr w:type="spellStart"/>
+      <w:r>
+        <w:t>liztateke</w:t>
+      </w:r>
+      <w:proofErr w:type="spellEnd"/>
+      <w:r>
+        <w:t xml:space="preserve">.  </w:t>
+      </w:r>
+      <w:proofErr w:type="spellStart"/>
+      <w:r>
+        <w:t>OpenUpek</w:t>
+      </w:r>
+      <w:proofErr w:type="spellEnd"/>
+      <w:r>
+        <w:t xml:space="preserve"> eskaintzen dituen txantiloietako batzuk betetzen has naiteke, gehiegi sakondu gabe. Juanmak esan dit bestela denbora gehiegi beharko dudala, asko sakontzen badut dokumentu bakoitzean. Adibidez, barne kudeaketako proiektu plana eta iterazio plana, lan atazen zerrenda eta arriskuen zerrenda. Iterazio planean hasierako fasea eta elaborazio fasea </w:t>
+      </w:r>
+      <w:proofErr w:type="spellStart"/>
+      <w:r>
+        <w:t>egondo</w:t>
+      </w:r>
+      <w:proofErr w:type="spellEnd"/>
+      <w:r>
+        <w:t xml:space="preserve"> dira, bakoitzean behar den iterazio kopuruarekin. CCII arauan kudeaketarekin zerikusia duten dokumentu garrantzitsuenak ere bete daitezke. Mugarri, LDE eta Gantt diagramak egitea komeni da adibidez.</w:t>
+      </w:r>
+    </w:p>
+    <w:p>
+      <w:pPr>
+        <w:spacing w:line="240" w:lineRule="auto"/>
+        <w:ind w:left="720"/>
+        <w:jc w:val="both"/>
+      </w:pPr>
+    </w:p>
+    <w:p>
+      <w:pPr>
+        <w:numPr>
+          <w:ilvl w:val="0"/>
+          <w:numId w:val="1"/>
+        </w:numPr>
+        <w:spacing w:line="240" w:lineRule="auto"/>
+        <w:jc w:val="both"/>
+      </w:pPr>
+      <w:r>
+        <w:t xml:space="preserve">Makina birtualarekin eta nire konputagailuaren artean aukeratu behar dugu. Nire ordenagailuan erosoago nagoela esan diot Juanmari. Makina birtualean softwarea instala daiteke baina errazagoa da nire konputagailuan falta den softwarea </w:t>
+      </w:r>
+      <w:proofErr w:type="spellStart"/>
+      <w:r>
+        <w:t>instatzea</w:t>
+      </w:r>
+      <w:proofErr w:type="spellEnd"/>
+      <w:r>
+        <w:t xml:space="preserve">. Izan ere, </w:t>
+      </w:r>
+      <w:proofErr w:type="spellStart"/>
+      <w:r>
+        <w:t>Drupal</w:t>
+      </w:r>
+      <w:proofErr w:type="spellEnd"/>
+      <w:r>
+        <w:t xml:space="preserve"> eta EHSIS bakarrik falta dira. Hori bai, bukaeran sistema zerbitzariko makina birtualera pasatuko da, besteek eskuragarri eduki dezaten. Bitartean, informazio guztia </w:t>
+      </w:r>
+      <w:proofErr w:type="spellStart"/>
+      <w:r>
+        <w:t>GitHub-eko</w:t>
+      </w:r>
+      <w:proofErr w:type="spellEnd"/>
+      <w:r>
         <w:t xml:space="preserve"> </w:t>
       </w:r>
-      <w:r>
-        <w:tab/>
-        <w:t>proiektua sarrerako informazioan jartzearekin eta lanean aipatzearekin.</w:t>
-      </w:r>
-    </w:p>
-    <w:p>
-      <w:pPr>
-        <w:spacing w:line="240" w:lineRule="auto"/>
-        <w:ind w:left="720"/>
-        <w:jc w:val="both"/>
-      </w:pPr>
-    </w:p>
-    <w:p>
-      <w:pPr>
-        <w:numPr>
-          <w:ilvl w:val="0"/>
-          <w:numId w:val="1"/>
-        </w:numPr>
-        <w:spacing w:line="240" w:lineRule="auto"/>
-        <w:jc w:val="both"/>
-      </w:pPr>
-      <w:proofErr w:type="spellStart"/>
-      <w:r>
-        <w:t>ProWF</w:t>
-      </w:r>
-      <w:proofErr w:type="spellEnd"/>
-      <w:r>
-        <w:t xml:space="preserve"> proiektuaren webgunea aztertu dugu. Fitxategi batzuk ez daude eskuragarri eta Juanmak proiektu </w:t>
-      </w:r>
-      <w:r>
-        <w:t>osoa bidali dit. Webgunea ondo dago baina hobetu daiteke, adibidez memoriaren atalak jarriz. Nik Juanmari aurreko urtean Software Kalitatean egindako webgunea erakutsi diot eta hobeto dagoela adostu dugu. Beraz, hortik hasita sortuko dut proiektu honentzak</w:t>
-      </w:r>
-      <w:r>
-        <w:t>o webgunea.</w:t>
-      </w:r>
-    </w:p>
-    <w:p>
-      <w:pPr>
-        <w:spacing w:line="240" w:lineRule="auto"/>
-        <w:ind w:left="720"/>
-        <w:jc w:val="both"/>
-      </w:pPr>
-    </w:p>
-    <w:p>
-      <w:pPr>
-        <w:numPr>
-          <w:ilvl w:val="0"/>
-          <w:numId w:val="1"/>
-        </w:numPr>
-        <w:spacing w:line="240" w:lineRule="auto"/>
-        <w:jc w:val="both"/>
-      </w:pPr>
-      <w:r>
-        <w:t xml:space="preserve">Memoriarako fakultateak eskaintzen duen eredua hartu eta CCII araura egokitu daiteke, </w:t>
-      </w:r>
-      <w:proofErr w:type="spellStart"/>
-      <w:r>
-        <w:t>ProWF</w:t>
-      </w:r>
-      <w:proofErr w:type="spellEnd"/>
-      <w:r>
-        <w:t xml:space="preserve"> proiektuan egin denaren antzera. Fakultateak formatu desberdinak eskaintzek ditu, </w:t>
-      </w:r>
-      <w:proofErr w:type="spellStart"/>
-      <w:r>
-        <w:t>docx</w:t>
-      </w:r>
-      <w:proofErr w:type="spellEnd"/>
-      <w:r>
-        <w:t xml:space="preserve">, </w:t>
-      </w:r>
-      <w:proofErr w:type="spellStart"/>
-      <w:r>
-        <w:t>odt</w:t>
-      </w:r>
-      <w:proofErr w:type="spellEnd"/>
-      <w:r>
-        <w:t xml:space="preserve"> eta tex. Zein erabili pentsatu behar dut eta eredua egokitu</w:t>
-      </w:r>
-      <w:r>
-        <w:t xml:space="preserve">. </w:t>
-      </w:r>
-      <w:proofErr w:type="spellStart"/>
-      <w:r>
-        <w:t>ProWF</w:t>
-      </w:r>
-      <w:proofErr w:type="spellEnd"/>
-      <w:r>
-        <w:t xml:space="preserve"> proiektuan </w:t>
-      </w:r>
-      <w:proofErr w:type="spellStart"/>
-      <w:r>
-        <w:t>docx</w:t>
-      </w:r>
-      <w:proofErr w:type="spellEnd"/>
-      <w:r>
-        <w:t xml:space="preserve"> erabili da adibidez.</w:t>
-      </w:r>
-    </w:p>
-    <w:p>
-      <w:pPr>
-        <w:spacing w:line="240" w:lineRule="auto"/>
-        <w:ind w:left="720"/>
-        <w:jc w:val="both"/>
-      </w:pPr>
-    </w:p>
-    <w:p>
-      <w:pPr>
-        <w:numPr>
-          <w:ilvl w:val="0"/>
-          <w:numId w:val="1"/>
-        </w:numPr>
-        <w:spacing w:line="240" w:lineRule="auto"/>
-        <w:jc w:val="both"/>
-      </w:pPr>
-      <w:r>
-        <w:t xml:space="preserve">Komeni da lehenbailehen proiektuaren kudeaketako dokumentuak egiten hastea. Nahiz eta lauhileko honetan lan asko ez egin planifikazioa eginda edukitzea eta denbora kudeatzea hobe izango </w:t>
-      </w:r>
-      <w:proofErr w:type="spellStart"/>
-      <w:r>
-        <w:t>liztateke</w:t>
-      </w:r>
-      <w:proofErr w:type="spellEnd"/>
-      <w:r>
-        <w:t xml:space="preserve">.  </w:t>
-      </w:r>
-      <w:proofErr w:type="spellStart"/>
-      <w:r>
-        <w:t>OpenUpek</w:t>
-      </w:r>
-      <w:proofErr w:type="spellEnd"/>
-      <w:r>
-        <w:t xml:space="preserve"> esk</w:t>
-      </w:r>
-      <w:r>
-        <w:t>aintzen dituen txantiloietako batzuk betetzen has naiteke, gehiegi sakondu gabe. Juanmak esan dit bestela denbora gehiegi beharko dudala, asko sakontzen badut dokumentu bakoitzean. Adibidez, barne kudeaketako proiektu plana eta iterazio plana, lan atazen z</w:t>
-      </w:r>
-      <w:r>
-        <w:t xml:space="preserve">errenda eta arriskuen zerrenda. Iterazio planean hasierako fasea eta elaborazio fasea </w:t>
-      </w:r>
-      <w:proofErr w:type="spellStart"/>
-      <w:r>
-        <w:t>egondo</w:t>
-      </w:r>
-      <w:proofErr w:type="spellEnd"/>
-      <w:r>
-        <w:t xml:space="preserve"> dira, bakoitzean behar den iterazio kopuruarekin. CCII arauan kudeaketarekin zerikusia duten dokumentu garrantzitsuenak ere bete daitezke. Mugarri, LDE eta Gantt d</w:t>
-      </w:r>
-      <w:r>
-        <w:t>iagramak egitea komeni da adibidez.</w:t>
-      </w:r>
-    </w:p>
-    <w:p>
-      <w:pPr>
-        <w:spacing w:line="240" w:lineRule="auto"/>
-        <w:ind w:left="720"/>
-        <w:jc w:val="both"/>
-      </w:pPr>
-    </w:p>
-    <w:p>
-      <w:pPr>
-        <w:numPr>
-          <w:ilvl w:val="0"/>
-          <w:numId w:val="1"/>
-        </w:numPr>
-        <w:spacing w:line="240" w:lineRule="auto"/>
-        <w:jc w:val="both"/>
-      </w:pPr>
-      <w:r>
-        <w:t>Makina birtualarekin eta nire konputagailuaren artean aukeratu behar dugu. Nire ordenagailuan erosoago nagoela esan diot Juanmari. Makina birtualean softwarea instala daiteke baina errazagoa da nire konputagailuan falta</w:t>
-      </w:r>
-      <w:r>
-        <w:t xml:space="preserve"> den softwarea </w:t>
-      </w:r>
-      <w:proofErr w:type="spellStart"/>
-      <w:r>
-        <w:t>instatzea</w:t>
-      </w:r>
-      <w:proofErr w:type="spellEnd"/>
-      <w:r>
-        <w:t xml:space="preserve">. Izan ere, </w:t>
-      </w:r>
-      <w:proofErr w:type="spellStart"/>
-      <w:r>
-        <w:t>Drupal</w:t>
-      </w:r>
-      <w:proofErr w:type="spellEnd"/>
-      <w:r>
-        <w:t xml:space="preserve"> eta EHSIS bakarrik falta dira. Hori bai, bukaeran sistema zerbitzariko makina birtualera pasatuko da, besteek eskuragarri eduki dezaten. Bitartean, informazio guztia </w:t>
-      </w:r>
-      <w:proofErr w:type="spellStart"/>
-      <w:r>
-        <w:t>GitHub-eko</w:t>
-      </w:r>
-      <w:proofErr w:type="spellEnd"/>
-      <w:r>
-        <w:t xml:space="preserve"> </w:t>
-      </w:r>
       <w:proofErr w:type="spellStart"/>
       <w:r>
         <w:t>errepositorio</w:t>
       </w:r>
       <w:proofErr w:type="spellEnd"/>
       <w:r>
-        <w:t xml:space="preserve"> batean egongo da eta w</w:t>
-      </w:r>
-      <w:r>
-        <w:t>ebgunea publikatuta egongo da. Horrela, beharrezkoa denean Juanmari erakutsi ahal izango diot egiten ari naizena. Gainera, bertsio kontrolak segurtasuna eta trazabilitatea ematen du.</w:t>
+        <w:t xml:space="preserve"> batean egongo da eta webgunea publikatuta egongo da. Horrela, beharrezkoa denean Juanmari erakutsi ahal izango diot egiten ari naizena. Gainera, bertsio kontrolak segurtasuna eta trazabilitatea ematen du.</w:t>
       </w:r>
     </w:p>
     <w:p>
@@ -1642,10 +1582,7 @@
       </w:r>
       <w:proofErr w:type="spellEnd"/>
       <w:r>
-        <w:t xml:space="preserve"> bat so</w:t>
-      </w:r>
-      <w:r>
-        <w:t xml:space="preserve">rtuko dut eta </w:t>
+        <w:t xml:space="preserve"> bat sortuko dut eta </w:t>
       </w:r>
       <w:proofErr w:type="spellStart"/>
       <w:r>
@@ -1708,10 +1645,7 @@
       </w:r>
       <w:proofErr w:type="spellEnd"/>
       <w:r>
-        <w:t xml:space="preserve"> tresna instalatuko dut eta beharrezkoa bada eskatzen </w:t>
-      </w:r>
-      <w:r>
-        <w:t>duen Java bertsioa.</w:t>
+        <w:t xml:space="preserve"> tresna instalatuko dut eta beharrezkoa bada eskatzen duen Java bertsioa.</w:t>
       </w:r>
     </w:p>
     <w:p>
@@ -3080,9 +3014,7 @@
       <w:tblStyleRowBandSize w:val="1"/>
       <w:tblStyleColBandSize w:val="1"/>
       <w:tblCellMar>
-        <w:top w:w="0" w:type="dxa"/>
         <w:left w:w="107" w:type="dxa"/>
-        <w:bottom w:w="0" w:type="dxa"/>
         <w:right w:w="108" w:type="dxa"/>
       </w:tblCellMar>
     </w:tblPr>

</xml_diff>